<commit_message>
Jennifers RVM summaries complete
</commit_message>
<xml_diff>
--- a/CMQA/Requirements Verification Matrix/Jennifer Summaries/Jennifer Summaries.docx
+++ b/CMQA/Requirements Verification Matrix/Jennifer Summaries/Jennifer Summaries.docx
@@ -1,6 +1,6 @@
 
 <file path=word/document.xml><?xml version="1.0" encoding="utf-8"?>
-<w:document xmlns:ve="http://schemas.openxmlformats.org/markup-compatibility/2006" xmlns:o="urn:schemas-microsoft-com:office:office" xmlns:r="http://schemas.openxmlformats.org/officeDocument/2006/relationships" xmlns:m="http://schemas.openxmlformats.org/officeDocument/2006/math" xmlns:v="urn:schemas-microsoft-com:vml" xmlns:wp="http://schemas.openxmlformats.org/drawingml/2006/wordprocessingDrawing" xmlns:w10="urn:schemas-microsoft-com:office:word" xmlns:w="http://schemas.openxmlformats.org/wordprocessingml/2006/main" xmlns:wne="http://schemas.microsoft.com/office/word/2006/wordml">
+<w:document xmlns:wpc="http://schemas.microsoft.com/office/word/2010/wordprocessingCanvas" xmlns:mc="http://schemas.openxmlformats.org/markup-compatibility/2006" xmlns:o="urn:schemas-microsoft-com:office:office" xmlns:r="http://schemas.openxmlformats.org/officeDocument/2006/relationships" xmlns:m="http://schemas.openxmlformats.org/officeDocument/2006/math" xmlns:v="urn:schemas-microsoft-com:vml" xmlns:wp14="http://schemas.microsoft.com/office/word/2010/wordprocessingDrawing" xmlns:wp="http://schemas.openxmlformats.org/drawingml/2006/wordprocessingDrawing" xmlns:w10="urn:schemas-microsoft-com:office:word" xmlns:w="http://schemas.openxmlformats.org/wordprocessingml/2006/main" xmlns:w14="http://schemas.microsoft.com/office/word/2010/wordml" xmlns:wpg="http://schemas.microsoft.com/office/word/2010/wordprocessingGroup" xmlns:wpi="http://schemas.microsoft.com/office/word/2010/wordprocessingInk" xmlns:wne="http://schemas.microsoft.com/office/word/2006/wordml" xmlns:wps="http://schemas.microsoft.com/office/word/2010/wordprocessingShape" mc:Ignorable="w14 wp14">
   <w:body>
     <w:p>
       <w:r>
@@ -15,15 +15,32 @@
           <w:numId w:val="2"/>
         </w:numPr>
         <w:rPr>
-          <w:lang w:eastAsia="en-US" w:bidi="ar-SA"/>
-        </w:rPr>
-      </w:pPr>
-      <w:r>
-        <w:rPr>
-          <w:b/>
-          <w:lang w:eastAsia="en-US" w:bidi="ar-SA"/>
-        </w:rPr>
-        <w:t>Title Here</w:t>
+          <w:b/>
+          <w:lang w:eastAsia="en-US" w:bidi="ar-SA"/>
+        </w:rPr>
+      </w:pPr>
+      <w:r>
+        <w:rPr>
+          <w:b/>
+          <w:lang w:eastAsia="en-US" w:bidi="ar-SA"/>
+        </w:rPr>
+        <w:t xml:space="preserve">The </w:t>
+      </w:r>
+      <w:proofErr w:type="spellStart"/>
+      <w:r>
+        <w:rPr>
+          <w:b/>
+          <w:lang w:eastAsia="en-US" w:bidi="ar-SA"/>
+        </w:rPr>
+        <w:t>CubeSat</w:t>
+      </w:r>
+      <w:proofErr w:type="spellEnd"/>
+      <w:r>
+        <w:rPr>
+          <w:b/>
+          <w:lang w:eastAsia="en-US" w:bidi="ar-SA"/>
+        </w:rPr>
+        <w:t xml:space="preserve"> System Shall Incorporate a Deployment Switch</w:t>
       </w:r>
     </w:p>
     <w:p>
@@ -38,7 +55,21 @@
         <w:rPr>
           <w:lang w:eastAsia="en-US" w:bidi="ar-SA"/>
         </w:rPr>
-        <w:t>Description Here</w:t>
+        <w:t xml:space="preserve">This requirement comes from the CDC Document, Rev 12, Section 2.3.2 </w:t>
+      </w:r>
+      <w:proofErr w:type="gramStart"/>
+      <w:r>
+        <w:rPr>
+          <w:lang w:eastAsia="en-US" w:bidi="ar-SA"/>
+        </w:rPr>
+        <w:t>The</w:t>
+      </w:r>
+      <w:proofErr w:type="gramEnd"/>
+      <w:r>
+        <w:rPr>
+          <w:lang w:eastAsia="en-US" w:bidi="ar-SA"/>
+        </w:rPr>
+        <w:t xml:space="preserve"> purpose of the deployment switch is to completely turn off satellite power once actuated in the actuated state.  Because it is essential that the switch function properly, this requirement falls under the Test category.</w:t>
       </w:r>
     </w:p>
     <w:p>
@@ -49,15 +80,23 @@
           <w:numId w:val="2"/>
         </w:numPr>
         <w:rPr>
-          <w:lang w:eastAsia="en-US" w:bidi="ar-SA"/>
-        </w:rPr>
-      </w:pPr>
-      <w:r>
-        <w:rPr>
-          <w:b/>
-          <w:lang w:eastAsia="en-US" w:bidi="ar-SA"/>
-        </w:rPr>
-        <w:t>Title Here</w:t>
+          <w:b/>
+          <w:lang w:eastAsia="en-US" w:bidi="ar-SA"/>
+        </w:rPr>
+      </w:pPr>
+      <w:r>
+        <w:rPr>
+          <w:b/>
+          <w:lang w:eastAsia="en-US" w:bidi="ar-SA"/>
+        </w:rPr>
+        <w:t xml:space="preserve">No Protrusion Shall Extend beyond 6.5 mm Normal to Any External Surface of Jade or </w:t>
+      </w:r>
+      <w:r>
+        <w:rPr>
+          <w:b/>
+          <w:lang w:eastAsia="en-US" w:bidi="ar-SA"/>
+        </w:rPr>
+        <w:t>Turquoise</w:t>
       </w:r>
     </w:p>
     <w:p>
@@ -72,7 +111,7 @@
         <w:rPr>
           <w:lang w:eastAsia="en-US" w:bidi="ar-SA"/>
         </w:rPr>
-        <w:t>Description Here</w:t>
+        <w:t>This requirement is from the CDC Document, Rev 12, Section 2.26 which states that all components shall not exceed 6.5 mm normal to the surface of the 100.0 mm cube.  This requirement is met under the Examine category.</w:t>
       </w:r>
     </w:p>
     <w:p>
@@ -82,18 +121,57 @@
           <w:ilvl w:val="0"/>
           <w:numId w:val="2"/>
         </w:numPr>
-        <w:ind w:left="2160" w:hanging="1800"/>
-        <w:rPr>
-          <w:lang w:eastAsia="en-US" w:bidi="ar-SA"/>
-        </w:rPr>
-      </w:pPr>
-      <w:r>
-        <w:rPr>
-          <w:b/>
-          <w:lang w:eastAsia="en-US" w:bidi="ar-SA"/>
-        </w:rPr>
-        <w:t>Title Here</w:t>
-      </w:r>
+        <w:rPr>
+          <w:b/>
+          <w:lang w:eastAsia="en-US" w:bidi="ar-SA"/>
+        </w:rPr>
+      </w:pPr>
+      <w:r>
+        <w:rPr>
+          <w:b/>
+          <w:lang w:eastAsia="en-US" w:bidi="ar-SA"/>
+        </w:rPr>
+        <w:t xml:space="preserve">No External Components Other than the </w:t>
+      </w:r>
+      <w:proofErr w:type="spellStart"/>
+      <w:r>
+        <w:rPr>
+          <w:b/>
+          <w:lang w:eastAsia="en-US" w:bidi="ar-SA"/>
+        </w:rPr>
+        <w:t>CubeSat</w:t>
+      </w:r>
+      <w:proofErr w:type="spellEnd"/>
+      <w:r>
+        <w:rPr>
+          <w:b/>
+          <w:lang w:eastAsia="en-US" w:bidi="ar-SA"/>
+        </w:rPr>
+        <w:t xml:space="preserve"> Rails of Jade and </w:t>
+      </w:r>
+      <w:r>
+        <w:rPr>
+          <w:b/>
+          <w:lang w:eastAsia="en-US" w:bidi="ar-SA"/>
+        </w:rPr>
+        <w:t>Turquoise</w:t>
+      </w:r>
+      <w:r>
+        <w:rPr>
+          <w:b/>
+          <w:lang w:eastAsia="en-US" w:bidi="ar-SA"/>
+        </w:rPr>
+        <w:t xml:space="preserve"> may make Contact with the </w:t>
+      </w:r>
+      <w:proofErr w:type="spellStart"/>
+      <w:r>
+        <w:rPr>
+          <w:b/>
+          <w:lang w:eastAsia="en-US" w:bidi="ar-SA"/>
+        </w:rPr>
+        <w:t>Deployer</w:t>
+      </w:r>
+      <w:proofErr w:type="spellEnd"/>
     </w:p>
     <w:p>
       <w:pPr>
@@ -107,7 +185,49 @@
         <w:rPr>
           <w:lang w:eastAsia="en-US" w:bidi="ar-SA"/>
         </w:rPr>
-        <w:t>Description Here</w:t>
+        <w:t xml:space="preserve">This requirement is from the CDC Document, Rev12, </w:t>
+      </w:r>
+      <w:proofErr w:type="gramStart"/>
+      <w:r>
+        <w:rPr>
+          <w:lang w:eastAsia="en-US" w:bidi="ar-SA"/>
+        </w:rPr>
+        <w:t>Section</w:t>
+      </w:r>
+      <w:proofErr w:type="gramEnd"/>
+      <w:r>
+        <w:rPr>
+          <w:lang w:eastAsia="en-US" w:bidi="ar-SA"/>
+        </w:rPr>
+        <w:t xml:space="preserve"> 2.2.7 which states that exterior </w:t>
+      </w:r>
+      <w:proofErr w:type="spellStart"/>
+      <w:r>
+        <w:rPr>
+          <w:lang w:eastAsia="en-US" w:bidi="ar-SA"/>
+        </w:rPr>
+        <w:t>CubeSat</w:t>
+      </w:r>
+      <w:proofErr w:type="spellEnd"/>
+      <w:r>
+        <w:rPr>
+          <w:lang w:eastAsia="en-US" w:bidi="ar-SA"/>
+        </w:rPr>
+        <w:t xml:space="preserve"> components shall not contact the interior surface of the P-POD other than the designated </w:t>
+      </w:r>
+      <w:proofErr w:type="spellStart"/>
+      <w:r>
+        <w:rPr>
+          <w:lang w:eastAsia="en-US" w:bidi="ar-SA"/>
+        </w:rPr>
+        <w:t>CubeSat</w:t>
+      </w:r>
+      <w:proofErr w:type="spellEnd"/>
+      <w:r>
+        <w:rPr>
+          <w:lang w:eastAsia="en-US" w:bidi="ar-SA"/>
+        </w:rPr>
+        <w:t xml:space="preserve"> rails.  This requirement is met under the Examine Category.</w:t>
       </w:r>
     </w:p>
     <w:p>
@@ -117,18 +237,59 @@
           <w:ilvl w:val="0"/>
           <w:numId w:val="2"/>
         </w:numPr>
-        <w:ind w:left="2160" w:hanging="1800"/>
-        <w:rPr>
-          <w:lang w:eastAsia="en-US" w:bidi="ar-SA"/>
-        </w:rPr>
-      </w:pPr>
-      <w:r>
-        <w:rPr>
-          <w:b/>
-          <w:lang w:eastAsia="en-US" w:bidi="ar-SA"/>
-        </w:rPr>
-        <w:t>Title Here</w:t>
-      </w:r>
+        <w:rPr>
+          <w:b/>
+          <w:lang w:eastAsia="en-US" w:bidi="ar-SA"/>
+        </w:rPr>
+      </w:pPr>
+      <w:r>
+        <w:rPr>
+          <w:b/>
+          <w:lang w:eastAsia="en-US" w:bidi="ar-SA"/>
+        </w:rPr>
+        <w:t xml:space="preserve">The </w:t>
+      </w:r>
+      <w:proofErr w:type="spellStart"/>
+      <w:r>
+        <w:rPr>
+          <w:b/>
+          <w:lang w:eastAsia="en-US" w:bidi="ar-SA"/>
+        </w:rPr>
+        <w:t>Deployer</w:t>
+      </w:r>
+      <w:proofErr w:type="spellEnd"/>
+      <w:r>
+        <w:rPr>
+          <w:b/>
+          <w:lang w:eastAsia="en-US" w:bidi="ar-SA"/>
+        </w:rPr>
+        <w:t xml:space="preserve"> Shall not be Used to Secure Any </w:t>
+      </w:r>
+      <w:proofErr w:type="spellStart"/>
+      <w:r>
+        <w:rPr>
+          <w:b/>
+          <w:lang w:eastAsia="en-US" w:bidi="ar-SA"/>
+        </w:rPr>
+        <w:t>CubeSat</w:t>
+      </w:r>
+      <w:proofErr w:type="spellEnd"/>
+      <w:r>
+        <w:rPr>
+          <w:b/>
+          <w:lang w:eastAsia="en-US" w:bidi="ar-SA"/>
+        </w:rPr>
+        <w:t xml:space="preserve"> </w:t>
+      </w:r>
+      <w:proofErr w:type="spellStart"/>
+      <w:r>
+        <w:rPr>
+          <w:b/>
+          <w:lang w:eastAsia="en-US" w:bidi="ar-SA"/>
+        </w:rPr>
+        <w:t>Deployables</w:t>
+      </w:r>
+      <w:proofErr w:type="spellEnd"/>
     </w:p>
     <w:p>
       <w:pPr>
@@ -142,7 +303,29 @@
         <w:rPr>
           <w:lang w:eastAsia="en-US" w:bidi="ar-SA"/>
         </w:rPr>
-        <w:t>Description Here</w:t>
+        <w:t xml:space="preserve">This requirement stems from the CDC Document, Rev 12, Section 2.2.8 which states that the P-Pod rails and walls shall not be used to constrain </w:t>
+      </w:r>
+      <w:proofErr w:type="spellStart"/>
+      <w:r>
+        <w:rPr>
+          <w:lang w:eastAsia="en-US" w:bidi="ar-SA"/>
+        </w:rPr>
+        <w:t>deploy</w:t>
+      </w:r>
+      <w:bookmarkStart w:id="0" w:name="_GoBack"/>
+      <w:bookmarkEnd w:id="0"/>
+      <w:r>
+        <w:rPr>
+          <w:lang w:eastAsia="en-US" w:bidi="ar-SA"/>
+        </w:rPr>
+        <w:t>ables</w:t>
+      </w:r>
+      <w:proofErr w:type="spellEnd"/>
+      <w:r>
+        <w:rPr>
+          <w:lang w:eastAsia="en-US" w:bidi="ar-SA"/>
+        </w:rPr>
+        <w:t>.  This requirement is met under the Examine category.</w:t>
       </w:r>
     </w:p>
     <w:p>
@@ -152,17 +335,33 @@
           <w:ilvl w:val="0"/>
           <w:numId w:val="2"/>
         </w:numPr>
-        <w:ind w:left="2160" w:hanging="1800"/>
-        <w:rPr>
-          <w:lang w:eastAsia="en-US" w:bidi="ar-SA"/>
-        </w:rPr>
-      </w:pPr>
-      <w:r>
-        <w:rPr>
-          <w:b/>
-          <w:lang w:eastAsia="en-US" w:bidi="ar-SA"/>
-        </w:rPr>
-        <w:t>Title Here</w:t>
+        <w:rPr>
+          <w:b/>
+          <w:lang w:eastAsia="en-US" w:bidi="ar-SA"/>
+        </w:rPr>
+      </w:pPr>
+      <w:r>
+        <w:rPr>
+          <w:b/>
+          <w:lang w:eastAsia="en-US" w:bidi="ar-SA"/>
+        </w:rPr>
+        <w:t xml:space="preserve">The Center of Gravity of the total </w:t>
+      </w:r>
+      <w:proofErr w:type="spellStart"/>
+      <w:r>
+        <w:rPr>
+          <w:b/>
+          <w:lang w:eastAsia="en-US" w:bidi="ar-SA"/>
+        </w:rPr>
+        <w:t>CubeSat</w:t>
+      </w:r>
+      <w:proofErr w:type="spellEnd"/>
+      <w:r>
+        <w:rPr>
+          <w:b/>
+          <w:lang w:eastAsia="en-US" w:bidi="ar-SA"/>
+        </w:rPr>
+        <w:t xml:space="preserve"> System Shall be Located within a Sphere of 2 cm of the Geometric Center of the System</w:t>
       </w:r>
     </w:p>
     <w:p>
@@ -177,7 +376,35 @@
         <w:rPr>
           <w:lang w:eastAsia="en-US" w:bidi="ar-SA"/>
         </w:rPr>
-        <w:t>Description Here</w:t>
+        <w:t xml:space="preserve">This requirement stems from the CDC Document, Rev12, </w:t>
+      </w:r>
+      <w:proofErr w:type="gramStart"/>
+      <w:r>
+        <w:rPr>
+          <w:lang w:eastAsia="en-US" w:bidi="ar-SA"/>
+        </w:rPr>
+        <w:t>Section</w:t>
+      </w:r>
+      <w:proofErr w:type="gramEnd"/>
+      <w:r>
+        <w:rPr>
+          <w:lang w:eastAsia="en-US" w:bidi="ar-SA"/>
+        </w:rPr>
+        <w:t xml:space="preserve"> 2.2.17 which states that the </w:t>
+      </w:r>
+      <w:proofErr w:type="spellStart"/>
+      <w:r>
+        <w:rPr>
+          <w:lang w:eastAsia="en-US" w:bidi="ar-SA"/>
+        </w:rPr>
+        <w:t>CubeSat</w:t>
+      </w:r>
+      <w:proofErr w:type="spellEnd"/>
+      <w:r>
+        <w:rPr>
+          <w:lang w:eastAsia="en-US" w:bidi="ar-SA"/>
+        </w:rPr>
+        <w:t xml:space="preserve"> center of gravity shall be located within a sphere of 2 cm from its geometric center.  This requirement will be met under the Analyze category.</w:t>
       </w:r>
     </w:p>
     <w:p>
@@ -187,17 +414,31 @@
           <w:ilvl w:val="0"/>
           <w:numId w:val="2"/>
         </w:numPr>
-        <w:ind w:left="2160" w:hanging="1800"/>
-        <w:rPr>
-          <w:lang w:eastAsia="en-US" w:bidi="ar-SA"/>
-        </w:rPr>
-      </w:pPr>
-      <w:r>
-        <w:rPr>
-          <w:b/>
-          <w:lang w:eastAsia="en-US" w:bidi="ar-SA"/>
-        </w:rPr>
-        <w:t>Title Here</w:t>
+        <w:rPr>
+          <w:b/>
+          <w:lang w:eastAsia="en-US" w:bidi="ar-SA"/>
+        </w:rPr>
+      </w:pPr>
+      <w:r>
+        <w:rPr>
+          <w:b/>
+          <w:lang w:eastAsia="en-US" w:bidi="ar-SA"/>
+        </w:rPr>
+        <w:t xml:space="preserve">The Center of Gravity of Jade and </w:t>
+      </w:r>
+      <w:r>
+        <w:rPr>
+          <w:b/>
+          <w:lang w:eastAsia="en-US" w:bidi="ar-SA"/>
+        </w:rPr>
+        <w:t>Turquoise</w:t>
+      </w:r>
+      <w:r>
+        <w:rPr>
+          <w:b/>
+          <w:lang w:eastAsia="en-US" w:bidi="ar-SA"/>
+        </w:rPr>
+        <w:t xml:space="preserve"> Shall be Located within a Sphere of 2 cm of their Geometric Center</w:t>
       </w:r>
     </w:p>
     <w:p>
@@ -212,7 +453,59 @@
         <w:rPr>
           <w:lang w:eastAsia="en-US" w:bidi="ar-SA"/>
         </w:rPr>
-        <w:t>Description Here</w:t>
+        <w:t xml:space="preserve">As Jade and </w:t>
+      </w:r>
+      <w:r>
+        <w:rPr>
+          <w:lang w:eastAsia="en-US" w:bidi="ar-SA"/>
+        </w:rPr>
+        <w:t>Turquoise</w:t>
+      </w:r>
+      <w:r>
+        <w:rPr>
+          <w:lang w:eastAsia="en-US" w:bidi="ar-SA"/>
+        </w:rPr>
+        <w:t xml:space="preserve"> must meet requirements  as specified by the </w:t>
+      </w:r>
+      <w:proofErr w:type="spellStart"/>
+      <w:r>
+        <w:rPr>
+          <w:lang w:eastAsia="en-US" w:bidi="ar-SA"/>
+        </w:rPr>
+        <w:t>CubeSat</w:t>
+      </w:r>
+      <w:proofErr w:type="spellEnd"/>
+      <w:r>
+        <w:rPr>
+          <w:lang w:eastAsia="en-US" w:bidi="ar-SA"/>
+        </w:rPr>
+        <w:t xml:space="preserve"> Program, Cal Poly SLO, and the requirement is for the center of gravity to be located within a sphere of 2 cm from the </w:t>
+      </w:r>
+      <w:proofErr w:type="spellStart"/>
+      <w:r>
+        <w:rPr>
+          <w:lang w:eastAsia="en-US" w:bidi="ar-SA"/>
+        </w:rPr>
+        <w:t>CubeSat</w:t>
+      </w:r>
+      <w:proofErr w:type="spellEnd"/>
+      <w:r>
+        <w:rPr>
+          <w:lang w:eastAsia="en-US" w:bidi="ar-SA"/>
+        </w:rPr>
+        <w:t xml:space="preserve"> geometric center (Section 2.217 of the CDC Document, Rev 12), this requirement will be met for Jade and </w:t>
+      </w:r>
+      <w:r>
+        <w:rPr>
+          <w:lang w:eastAsia="en-US" w:bidi="ar-SA"/>
+        </w:rPr>
+        <w:t>Turquoise</w:t>
+      </w:r>
+      <w:r>
+        <w:rPr>
+          <w:lang w:eastAsia="en-US" w:bidi="ar-SA"/>
+        </w:rPr>
+        <w:t xml:space="preserve"> (Team Bravo RFP).  The requirement will be met under the Analyze category.</w:t>
       </w:r>
     </w:p>
     <w:p>
@@ -222,17 +515,33 @@
           <w:ilvl w:val="0"/>
           <w:numId w:val="2"/>
         </w:numPr>
-        <w:ind w:left="2160" w:hanging="1800"/>
-        <w:rPr>
-          <w:lang w:eastAsia="en-US" w:bidi="ar-SA"/>
-        </w:rPr>
-      </w:pPr>
-      <w:r>
-        <w:rPr>
-          <w:b/>
-          <w:lang w:eastAsia="en-US" w:bidi="ar-SA"/>
-        </w:rPr>
-        <w:t>Title Here</w:t>
+        <w:rPr>
+          <w:b/>
+          <w:lang w:eastAsia="en-US" w:bidi="ar-SA"/>
+        </w:rPr>
+      </w:pPr>
+      <w:r>
+        <w:rPr>
+          <w:b/>
+          <w:lang w:eastAsia="en-US" w:bidi="ar-SA"/>
+        </w:rPr>
+        <w:t xml:space="preserve">The </w:t>
+      </w:r>
+      <w:proofErr w:type="spellStart"/>
+      <w:r>
+        <w:rPr>
+          <w:b/>
+          <w:lang w:eastAsia="en-US" w:bidi="ar-SA"/>
+        </w:rPr>
+        <w:t>CubeSat</w:t>
+      </w:r>
+      <w:proofErr w:type="spellEnd"/>
+      <w:r>
+        <w:rPr>
+          <w:b/>
+          <w:lang w:eastAsia="en-US" w:bidi="ar-SA"/>
+        </w:rPr>
+        <w:t xml:space="preserve"> System Coordinate System Shall be Defined As Specified in Figure 1-1</w:t>
       </w:r>
     </w:p>
     <w:p>
@@ -247,7 +556,21 @@
         <w:rPr>
           <w:lang w:eastAsia="en-US" w:bidi="ar-SA"/>
         </w:rPr>
-        <w:t>Description Here</w:t>
+        <w:t xml:space="preserve">This requirement is from the CDC Document, Rev 12, Section 2.2.2 which references the coordinate system as defined in Figure 5 of that document.  The Z face of the </w:t>
+      </w:r>
+      <w:proofErr w:type="spellStart"/>
+      <w:r>
+        <w:rPr>
+          <w:lang w:eastAsia="en-US" w:bidi="ar-SA"/>
+        </w:rPr>
+        <w:t>CubeSat</w:t>
+      </w:r>
+      <w:proofErr w:type="spellEnd"/>
+      <w:r>
+        <w:rPr>
+          <w:lang w:eastAsia="en-US" w:bidi="ar-SA"/>
+        </w:rPr>
+        <w:t xml:space="preserve"> will be inserted first into the P-POD.  The deployable switch(s) are at the corners of the z side.  The railings run the length of the Y side of the cube.  This requirement will be met under the Examine category.</w:t>
       </w:r>
     </w:p>
     <w:p>
@@ -257,17 +580,39 @@
           <w:ilvl w:val="0"/>
           <w:numId w:val="2"/>
         </w:numPr>
-        <w:ind w:left="2160" w:hanging="1800"/>
-        <w:rPr>
-          <w:lang w:eastAsia="en-US" w:bidi="ar-SA"/>
-        </w:rPr>
-      </w:pPr>
-      <w:r>
-        <w:rPr>
-          <w:b/>
-          <w:lang w:eastAsia="en-US" w:bidi="ar-SA"/>
-        </w:rPr>
-        <w:t>Title Here</w:t>
+        <w:rPr>
+          <w:b/>
+          <w:lang w:eastAsia="en-US" w:bidi="ar-SA"/>
+        </w:rPr>
+      </w:pPr>
+      <w:r>
+        <w:rPr>
+          <w:b/>
+          <w:lang w:eastAsia="en-US" w:bidi="ar-SA"/>
+        </w:rPr>
+        <w:t xml:space="preserve">The Local Coordinate System of Jade and </w:t>
+      </w:r>
+      <w:r>
+        <w:rPr>
+          <w:b/>
+          <w:lang w:eastAsia="en-US" w:bidi="ar-SA"/>
+        </w:rPr>
+        <w:t>Turquoise</w:t>
+      </w:r>
+      <w:r>
+        <w:rPr>
+          <w:b/>
+          <w:lang w:eastAsia="en-US" w:bidi="ar-SA"/>
+        </w:rPr>
+        <w:t xml:space="preserve"> Shall be Defined </w:t>
+      </w:r>
+      <w:r>
+        <w:rPr>
+          <w:b/>
+          <w:lang w:eastAsia="en-US" w:bidi="ar-SA"/>
+        </w:rPr>
+        <w:lastRenderedPageBreak/>
+        <w:t>as Specified in Figure 1-1</w:t>
       </w:r>
     </w:p>
     <w:p>
@@ -282,7 +627,19 @@
         <w:rPr>
           <w:lang w:eastAsia="en-US" w:bidi="ar-SA"/>
         </w:rPr>
-        <w:t>Description Here</w:t>
+        <w:t xml:space="preserve">This requirement is from the CDC Document, Rev 12, Section 2.2.2 which references the coordinate system as defined in Figure 5 of that document.  Because Rascal which incorporates Jade and </w:t>
+      </w:r>
+      <w:r>
+        <w:rPr>
+          <w:lang w:eastAsia="en-US" w:bidi="ar-SA"/>
+        </w:rPr>
+        <w:t>Turquoise</w:t>
+      </w:r>
+      <w:r>
+        <w:rPr>
+          <w:lang w:eastAsia="en-US" w:bidi="ar-SA"/>
+        </w:rPr>
+        <w:t xml:space="preserve"> as sub satellites number 1 and 2, respectively, they must meet those requirements (see RCL.PL.STR13 above).  The requirement will be met under the Examine category.</w:t>
       </w:r>
     </w:p>
     <w:p>
@@ -302,15 +659,15 @@
 </file>
 
 <file path=word/numbering.xml><?xml version="1.0" encoding="utf-8"?>
-<w:numbering xmlns:ve="http://schemas.openxmlformats.org/markup-compatibility/2006" xmlns:o="urn:schemas-microsoft-com:office:office" xmlns:r="http://schemas.openxmlformats.org/officeDocument/2006/relationships" xmlns:m="http://schemas.openxmlformats.org/officeDocument/2006/math" xmlns:v="urn:schemas-microsoft-com:vml" xmlns:wp="http://schemas.openxmlformats.org/drawingml/2006/wordprocessingDrawing" xmlns:w10="urn:schemas-microsoft-com:office:word" xmlns:w="http://schemas.openxmlformats.org/wordprocessingml/2006/main" xmlns:wne="http://schemas.microsoft.com/office/word/2006/wordml">
+<w:numbering xmlns:wpc="http://schemas.microsoft.com/office/word/2010/wordprocessingCanvas" xmlns:mc="http://schemas.openxmlformats.org/markup-compatibility/2006" xmlns:o="urn:schemas-microsoft-com:office:office" xmlns:r="http://schemas.openxmlformats.org/officeDocument/2006/relationships" xmlns:m="http://schemas.openxmlformats.org/officeDocument/2006/math" xmlns:v="urn:schemas-microsoft-com:vml" xmlns:wp14="http://schemas.microsoft.com/office/word/2010/wordprocessingDrawing" xmlns:wp="http://schemas.openxmlformats.org/drawingml/2006/wordprocessingDrawing" xmlns:w10="urn:schemas-microsoft-com:office:word" xmlns:w="http://schemas.openxmlformats.org/wordprocessingml/2006/main" xmlns:w14="http://schemas.microsoft.com/office/word/2010/wordml" xmlns:wpg="http://schemas.microsoft.com/office/word/2010/wordprocessingGroup" xmlns:wpi="http://schemas.microsoft.com/office/word/2010/wordprocessingInk" xmlns:wne="http://schemas.microsoft.com/office/word/2006/wordml" xmlns:wps="http://schemas.microsoft.com/office/word/2010/wordprocessingShape" mc:Ignorable="w14 wp14">
   <w:abstractNum w:abstractNumId="0">
     <w:nsid w:val="0BE44B35"/>
     <w:multiLevelType w:val="hybridMultilevel"/>
-    <w:tmpl w:val="DCFAF608"/>
-    <w:lvl w:ilvl="0" w:tplc="4648AE88">
+    <w:tmpl w:val="4606E81E"/>
+    <w:lvl w:ilvl="0" w:tplc="DC289B1E">
       <w:start w:val="1"/>
       <w:numFmt w:val="decimal"/>
-      <w:lvlText w:val="RCL.STR.RVM%1"/>
+      <w:lvlText w:val="RCL.PL.STR%1"/>
       <w:lvlJc w:val="left"/>
       <w:pPr>
         <w:ind w:left="720" w:hanging="360"/>
@@ -319,6 +676,8 @@
         <w:rFonts w:hint="default"/>
         <w:b/>
         <w:i/>
+        <w:spacing w:val="0"/>
+        <w:kern w:val="0"/>
       </w:rPr>
     </w:lvl>
     <w:lvl w:ilvl="1" w:tplc="04090019">
@@ -493,7 +852,7 @@
 </file>
 
 <file path=word/styles.xml><?xml version="1.0" encoding="utf-8"?>
-<w:styles xmlns:r="http://schemas.openxmlformats.org/officeDocument/2006/relationships" xmlns:w="http://schemas.openxmlformats.org/wordprocessingml/2006/main">
+<w:styles xmlns:mc="http://schemas.openxmlformats.org/markup-compatibility/2006" xmlns:r="http://schemas.openxmlformats.org/officeDocument/2006/relationships" xmlns:w="http://schemas.openxmlformats.org/wordprocessingml/2006/main" xmlns:w14="http://schemas.microsoft.com/office/word/2010/wordml" mc:Ignorable="w14">
   <w:docDefaults>
     <w:rPrDefault>
       <w:rPr>
@@ -694,7 +1053,6 @@
     <w:uiPriority w:val="99"/>
     <w:semiHidden/>
     <w:unhideWhenUsed/>
-    <w:qFormat/>
     <w:tblPr>
       <w:tblInd w:w="0" w:type="dxa"/>
       <w:tblCellMar>
@@ -769,6 +1127,196 @@
     <w:rPr>
       <w:rFonts w:ascii="Calibri" w:eastAsia="Times New Roman" w:hAnsi="Calibri" w:cs="Calibri"/>
     </w:rPr>
+  </w:style>
+</w:styles>
+</file>
+
+<file path=word/stylesWithEffects.xml><?xml version="1.0" encoding="utf-8"?>
+<w:styles xmlns:wpc="http://schemas.microsoft.com/office/word/2010/wordprocessingCanvas" xmlns:mc="http://schemas.openxmlformats.org/markup-compatibility/2006" xmlns:o="urn:schemas-microsoft-com:office:office" xmlns:r="http://schemas.openxmlformats.org/officeDocument/2006/relationships" xmlns:m="http://schemas.openxmlformats.org/officeDocument/2006/math" xmlns:v="urn:schemas-microsoft-com:vml" xmlns:wp14="http://schemas.microsoft.com/office/word/2010/wordprocessingDrawing" xmlns:wp="http://schemas.openxmlformats.org/drawingml/2006/wordprocessingDrawing" xmlns:w10="urn:schemas-microsoft-com:office:word" xmlns:w="http://schemas.openxmlformats.org/wordprocessingml/2006/main" xmlns:w14="http://schemas.microsoft.com/office/word/2010/wordml" xmlns:wpg="http://schemas.microsoft.com/office/word/2010/wordprocessingGroup" xmlns:wpi="http://schemas.microsoft.com/office/word/2010/wordprocessingInk" xmlns:wne="http://schemas.microsoft.com/office/word/2006/wordml" xmlns:wps="http://schemas.microsoft.com/office/word/2010/wordprocessingShape" mc:Ignorable="w14 wp14">
+  <w:docDefaults>
+    <w:rPrDefault>
+      <w:rPr>
+        <w:rFonts w:asciiTheme="minorHAnsi" w:eastAsiaTheme="minorEastAsia" w:hAnsiTheme="minorHAnsi" w:cstheme="minorBidi"/>
+        <w:sz w:val="22"/>
+        <w:szCs w:val="22"/>
+        <w:lang w:val="en-US" w:eastAsia="en-US" w:bidi="ar-SA"/>
+      </w:rPr>
+    </w:rPrDefault>
+    <w:pPrDefault>
+      <w:pPr>
+        <w:spacing w:after="200" w:line="276" w:lineRule="auto"/>
+      </w:pPr>
+    </w:pPrDefault>
+  </w:docDefaults>
+  <w:latentStyles w:defLockedState="0" w:defUIPriority="99" w:defSemiHidden="1" w:defUnhideWhenUsed="1" w:defQFormat="0" w:count="267">
+    <w:lsdException w:name="Normal" w:semiHidden="0" w:uiPriority="0" w:unhideWhenUsed="0" w:qFormat="1"/>
+    <w:lsdException w:name="heading 1" w:semiHidden="0" w:uiPriority="9" w:unhideWhenUsed="0" w:qFormat="1"/>
+    <w:lsdException w:name="heading 2" w:uiPriority="9" w:qFormat="1"/>
+    <w:lsdException w:name="heading 3" w:uiPriority="9" w:qFormat="1"/>
+    <w:lsdException w:name="heading 4" w:uiPriority="9" w:qFormat="1"/>
+    <w:lsdException w:name="heading 5" w:uiPriority="9" w:qFormat="1"/>
+    <w:lsdException w:name="heading 6" w:uiPriority="9" w:qFormat="1"/>
+    <w:lsdException w:name="heading 7" w:uiPriority="9" w:qFormat="1"/>
+    <w:lsdException w:name="heading 8" w:uiPriority="9" w:qFormat="1"/>
+    <w:lsdException w:name="heading 9" w:uiPriority="9" w:qFormat="1"/>
+    <w:lsdException w:name="toc 1" w:uiPriority="39"/>
+    <w:lsdException w:name="toc 2" w:uiPriority="39"/>
+    <w:lsdException w:name="toc 3" w:uiPriority="39"/>
+    <w:lsdException w:name="toc 4" w:uiPriority="39"/>
+    <w:lsdException w:name="toc 5" w:uiPriority="39"/>
+    <w:lsdException w:name="toc 6" w:uiPriority="39"/>
+    <w:lsdException w:name="toc 7" w:uiPriority="39"/>
+    <w:lsdException w:name="toc 8" w:uiPriority="39"/>
+    <w:lsdException w:name="toc 9" w:uiPriority="39"/>
+    <w:lsdException w:name="caption" w:uiPriority="35" w:qFormat="1"/>
+    <w:lsdException w:name="Title" w:semiHidden="0" w:uiPriority="10" w:unhideWhenUsed="0" w:qFormat="1"/>
+    <w:lsdException w:name="Default Paragraph Font" w:uiPriority="1"/>
+    <w:lsdException w:name="Subtitle" w:semiHidden="0" w:uiPriority="11" w:unhideWhenUsed="0" w:qFormat="1"/>
+    <w:lsdException w:name="Strong" w:semiHidden="0" w:uiPriority="22" w:unhideWhenUsed="0" w:qFormat="1"/>
+    <w:lsdException w:name="Emphasis" w:semiHidden="0" w:uiPriority="20" w:unhideWhenUsed="0" w:qFormat="1"/>
+    <w:lsdException w:name="Table Grid" w:semiHidden="0" w:uiPriority="59" w:unhideWhenUsed="0"/>
+    <w:lsdException w:name="Placeholder Text" w:unhideWhenUsed="0"/>
+    <w:lsdException w:name="No Spacing" w:semiHidden="0" w:uiPriority="1" w:unhideWhenUsed="0" w:qFormat="1"/>
+    <w:lsdException w:name="Light Shading" w:semiHidden="0" w:uiPriority="60" w:unhideWhenUsed="0"/>
+    <w:lsdException w:name="Light List" w:semiHidden="0" w:uiPriority="61" w:unhideWhenUsed="0"/>
+    <w:lsdException w:name="Light Grid" w:semiHidden="0" w:uiPriority="62" w:unhideWhenUsed="0"/>
+    <w:lsdException w:name="Medium Shading 1" w:semiHidden="0" w:uiPriority="63" w:unhideWhenUsed="0"/>
+    <w:lsdException w:name="Medium Shading 2" w:semiHidden="0" w:uiPriority="64" w:unhideWhenUsed="0"/>
+    <w:lsdException w:name="Medium List 1" w:semiHidden="0" w:uiPriority="65" w:unhideWhenUsed="0"/>
+    <w:lsdException w:name="Medium List 2" w:semiHidden="0" w:uiPriority="66" w:unhideWhenUsed="0"/>
+    <w:lsdException w:name="Medium Grid 1" w:semiHidden="0" w:uiPriority="67" w:unhideWhenUsed="0"/>
+    <w:lsdException w:name="Medium Grid 2" w:semiHidden="0" w:uiPriority="68" w:unhideWhenUsed="0"/>
+    <w:lsdException w:name="Medium Grid 3" w:semiHidden="0" w:uiPriority="69" w:unhideWhenUsed="0"/>
+    <w:lsdException w:name="Dark List" w:semiHidden="0" w:uiPriority="70" w:unhideWhenUsed="0"/>
+    <w:lsdException w:name="Colorful Shading" w:semiHidden="0" w:uiPriority="71" w:unhideWhenUsed="0"/>
+    <w:lsdException w:name="Colorful List" w:semiHidden="0" w:uiPriority="72" w:unhideWhenUsed="0"/>
+    <w:lsdException w:name="Colorful Grid" w:semiHidden="0" w:uiPriority="73" w:unhideWhenUsed="0"/>
+    <w:lsdException w:name="Light Shading Accent 1" w:semiHidden="0" w:uiPriority="60" w:unhideWhenUsed="0"/>
+    <w:lsdException w:name="Light List Accent 1" w:semiHidden="0" w:uiPriority="61" w:unhideWhenUsed="0"/>
+    <w:lsdException w:name="Light Grid Accent 1" w:semiHidden="0" w:uiPriority="62" w:unhideWhenUsed="0"/>
+    <w:lsdException w:name="Medium Shading 1 Accent 1" w:semiHidden="0" w:uiPriority="63" w:unhideWhenUsed="0"/>
+    <w:lsdException w:name="Medium Shading 2 Accent 1" w:semiHidden="0" w:uiPriority="64" w:unhideWhenUsed="0"/>
+    <w:lsdException w:name="Medium List 1 Accent 1" w:semiHidden="0" w:uiPriority="65" w:unhideWhenUsed="0"/>
+    <w:lsdException w:name="Revision" w:unhideWhenUsed="0"/>
+    <w:lsdException w:name="List Paragraph" w:semiHidden="0" w:uiPriority="34" w:unhideWhenUsed="0" w:qFormat="1"/>
+    <w:lsdException w:name="Quote" w:semiHidden="0" w:uiPriority="29" w:unhideWhenUsed="0" w:qFormat="1"/>
+    <w:lsdException w:name="Intense Quote" w:semiHidden="0" w:uiPriority="30" w:unhideWhenUsed="0" w:qFormat="1"/>
+    <w:lsdException w:name="Medium List 2 Accent 1" w:semiHidden="0" w:uiPriority="66" w:unhideWhenUsed="0"/>
+    <w:lsdException w:name="Medium Grid 1 Accent 1" w:semiHidden="0" w:uiPriority="67" w:unhideWhenUsed="0"/>
+    <w:lsdException w:name="Medium Grid 2 Accent 1" w:semiHidden="0" w:uiPriority="68" w:unhideWhenUsed="0"/>
+    <w:lsdException w:name="Medium Grid 3 Accent 1" w:semiHidden="0" w:uiPriority="69" w:unhideWhenUsed="0"/>
+    <w:lsdException w:name="Dark List Accent 1" w:semiHidden="0" w:uiPriority="70" w:unhideWhenUsed="0"/>
+    <w:lsdException w:name="Colorful Shading Accent 1" w:semiHidden="0" w:uiPriority="71" w:unhideWhenUsed="0"/>
+    <w:lsdException w:name="Colorful List Accent 1" w:semiHidden="0" w:uiPriority="72" w:unhideWhenUsed="0"/>
+    <w:lsdException w:name="Colorful Grid Accent 1" w:semiHidden="0" w:uiPriority="73" w:unhideWhenUsed="0"/>
+    <w:lsdException w:name="Light Shading Accent 2" w:semiHidden="0" w:uiPriority="60" w:unhideWhenUsed="0"/>
+    <w:lsdException w:name="Light List Accent 2" w:semiHidden="0" w:uiPriority="61" w:unhideWhenUsed="0"/>
+    <w:lsdException w:name="Light Grid Accent 2" w:semiHidden="0" w:uiPriority="62" w:unhideWhenUsed="0"/>
+    <w:lsdException w:name="Medium Shading 1 Accent 2" w:semiHidden="0" w:uiPriority="63" w:unhideWhenUsed="0"/>
+    <w:lsdException w:name="Medium Shading 2 Accent 2" w:semiHidden="0" w:uiPriority="64" w:unhideWhenUsed="0"/>
+    <w:lsdException w:name="Medium List 1 Accent 2" w:semiHidden="0" w:uiPriority="65" w:unhideWhenUsed="0"/>
+    <w:lsdException w:name="Medium List 2 Accent 2" w:semiHidden="0" w:uiPriority="66" w:unhideWhenUsed="0"/>
+    <w:lsdException w:name="Medium Grid 1 Accent 2" w:semiHidden="0" w:uiPriority="67" w:unhideWhenUsed="0"/>
+    <w:lsdException w:name="Medium Grid 2 Accent 2" w:semiHidden="0" w:uiPriority="68" w:unhideWhenUsed="0"/>
+    <w:lsdException w:name="Medium Grid 3 Accent 2" w:semiHidden="0" w:uiPriority="69" w:unhideWhenUsed="0"/>
+    <w:lsdException w:name="Dark List Accent 2" w:semiHidden="0" w:uiPriority="70" w:unhideWhenUsed="0"/>
+    <w:lsdException w:name="Colorful Shading Accent 2" w:semiHidden="0" w:uiPriority="71" w:unhideWhenUsed="0"/>
+    <w:lsdException w:name="Colorful List Accent 2" w:semiHidden="0" w:uiPriority="72" w:unhideWhenUsed="0"/>
+    <w:lsdException w:name="Colorful Grid Accent 2" w:semiHidden="0" w:uiPriority="73" w:unhideWhenUsed="0"/>
+    <w:lsdException w:name="Light Shading Accent 3" w:semiHidden="0" w:uiPriority="60" w:unhideWhenUsed="0"/>
+    <w:lsdException w:name="Light List Accent 3" w:semiHidden="0" w:uiPriority="61" w:unhideWhenUsed="0"/>
+    <w:lsdException w:name="Light Grid Accent 3" w:semiHidden="0" w:uiPriority="62" w:unhideWhenUsed="0"/>
+    <w:lsdException w:name="Medium Shading 1 Accent 3" w:semiHidden="0" w:uiPriority="63" w:unhideWhenUsed="0"/>
+    <w:lsdException w:name="Medium Shading 2 Accent 3" w:semiHidden="0" w:uiPriority="64" w:unhideWhenUsed="0"/>
+    <w:lsdException w:name="Medium List 1 Accent 3" w:semiHidden="0" w:uiPriority="65" w:unhideWhenUsed="0"/>
+    <w:lsdException w:name="Medium List 2 Accent 3" w:semiHidden="0" w:uiPriority="66" w:unhideWhenUsed="0"/>
+    <w:lsdException w:name="Medium Grid 1 Accent 3" w:semiHidden="0" w:uiPriority="67" w:unhideWhenUsed="0"/>
+    <w:lsdException w:name="Medium Grid 2 Accent 3" w:semiHidden="0" w:uiPriority="68" w:unhideWhenUsed="0"/>
+    <w:lsdException w:name="Medium Grid 3 Accent 3" w:semiHidden="0" w:uiPriority="69" w:unhideWhenUsed="0"/>
+    <w:lsdException w:name="Dark List Accent 3" w:semiHidden="0" w:uiPriority="70" w:unhideWhenUsed="0"/>
+    <w:lsdException w:name="Colorful Shading Accent 3" w:semiHidden="0" w:uiPriority="71" w:unhideWhenUsed="0"/>
+    <w:lsdException w:name="Colorful List Accent 3" w:semiHidden="0" w:uiPriority="72" w:unhideWhenUsed="0"/>
+    <w:lsdException w:name="Colorful Grid Accent 3" w:semiHidden="0" w:uiPriority="73" w:unhideWhenUsed="0"/>
+    <w:lsdException w:name="Light Shading Accent 4" w:semiHidden="0" w:uiPriority="60" w:unhideWhenUsed="0"/>
+    <w:lsdException w:name="Light List Accent 4" w:semiHidden="0" w:uiPriority="61" w:unhideWhenUsed="0"/>
+    <w:lsdException w:name="Light Grid Accent 4" w:semiHidden="0" w:uiPriority="62" w:unhideWhenUsed="0"/>
+    <w:lsdException w:name="Medium Shading 1 Accent 4" w:semiHidden="0" w:uiPriority="63" w:unhideWhenUsed="0"/>
+    <w:lsdException w:name="Medium Shading 2 Accent 4" w:semiHidden="0" w:uiPriority="64" w:unhideWhenUsed="0"/>
+    <w:lsdException w:name="Medium List 1 Accent 4" w:semiHidden="0" w:uiPriority="65" w:unhideWhenUsed="0"/>
+    <w:lsdException w:name="Medium List 2 Accent 4" w:semiHidden="0" w:uiPriority="66" w:unhideWhenUsed="0"/>
+    <w:lsdException w:name="Medium Grid 1 Accent 4" w:semiHidden="0" w:uiPriority="67" w:unhideWhenUsed="0"/>
+    <w:lsdException w:name="Medium Grid 2 Accent 4" w:semiHidden="0" w:uiPriority="68" w:unhideWhenUsed="0"/>
+    <w:lsdException w:name="Medium Grid 3 Accent 4" w:semiHidden="0" w:uiPriority="69" w:unhideWhenUsed="0"/>
+    <w:lsdException w:name="Dark List Accent 4" w:semiHidden="0" w:uiPriority="70" w:unhideWhenUsed="0"/>
+    <w:lsdException w:name="Colorful Shading Accent 4" w:semiHidden="0" w:uiPriority="71" w:unhideWhenUsed="0"/>
+    <w:lsdException w:name="Colorful List Accent 4" w:semiHidden="0" w:uiPriority="72" w:unhideWhenUsed="0"/>
+    <w:lsdException w:name="Colorful Grid Accent 4" w:semiHidden="0" w:uiPriority="73" w:unhideWhenUsed="0"/>
+    <w:lsdException w:name="Light Shading Accent 5" w:semiHidden="0" w:uiPriority="60" w:unhideWhenUsed="0"/>
+    <w:lsdException w:name="Light List Accent 5" w:semiHidden="0" w:uiPriority="61" w:unhideWhenUsed="0"/>
+    <w:lsdException w:name="Light Grid Accent 5" w:semiHidden="0" w:uiPriority="62" w:unhideWhenUsed="0"/>
+    <w:lsdException w:name="Medium Shading 1 Accent 5" w:semiHidden="0" w:uiPriority="63" w:unhideWhenUsed="0"/>
+    <w:lsdException w:name="Medium Shading 2 Accent 5" w:semiHidden="0" w:uiPriority="64" w:unhideWhenUsed="0"/>
+    <w:lsdException w:name="Medium List 1 Accent 5" w:semiHidden="0" w:uiPriority="65" w:unhideWhenUsed="0"/>
+    <w:lsdException w:name="Medium List 2 Accent 5" w:semiHidden="0" w:uiPriority="66" w:unhideWhenUsed="0"/>
+    <w:lsdException w:name="Medium Grid 1 Accent 5" w:semiHidden="0" w:uiPriority="67" w:unhideWhenUsed="0"/>
+    <w:lsdException w:name="Medium Grid 2 Accent 5" w:semiHidden="0" w:uiPriority="68" w:unhideWhenUsed="0"/>
+    <w:lsdException w:name="Medium Grid 3 Accent 5" w:semiHidden="0" w:uiPriority="69" w:unhideWhenUsed="0"/>
+    <w:lsdException w:name="Dark List Accent 5" w:semiHidden="0" w:uiPriority="70" w:unhideWhenUsed="0"/>
+    <w:lsdException w:name="Colorful Shading Accent 5" w:semiHidden="0" w:uiPriority="71" w:unhideWhenUsed="0"/>
+    <w:lsdException w:name="Colorful List Accent 5" w:semiHidden="0" w:uiPriority="72" w:unhideWhenUsed="0"/>
+    <w:lsdException w:name="Colorful Grid Accent 5" w:semiHidden="0" w:uiPriority="73" w:unhideWhenUsed="0"/>
+    <w:lsdException w:name="Light Shading Accent 6" w:semiHidden="0" w:uiPriority="60" w:unhideWhenUsed="0"/>
+    <w:lsdException w:name="Light List Accent 6" w:semiHidden="0" w:uiPriority="61" w:unhideWhenUsed="0"/>
+    <w:lsdException w:name="Light Grid Accent 6" w:semiHidden="0" w:uiPriority="62" w:unhideWhenUsed="0"/>
+    <w:lsdException w:name="Medium Shading 1 Accent 6" w:semiHidden="0" w:uiPriority="63" w:unhideWhenUsed="0"/>
+    <w:lsdException w:name="Medium Shading 2 Accent 6" w:semiHidden="0" w:uiPriority="64" w:unhideWhenUsed="0"/>
+    <w:lsdException w:name="Medium List 1 Accent 6" w:semiHidden="0" w:uiPriority="65" w:unhideWhenUsed="0"/>
+    <w:lsdException w:name="Medium List 2 Accent 6" w:semiHidden="0" w:uiPriority="66" w:unhideWhenUsed="0"/>
+    <w:lsdException w:name="Medium Grid 1 Accent 6" w:semiHidden="0" w:uiPriority="67" w:unhideWhenUsed="0"/>
+    <w:lsdException w:name="Medium Grid 2 Accent 6" w:semiHidden="0" w:uiPriority="68" w:unhideWhenUsed="0"/>
+    <w:lsdException w:name="Medium Grid 3 Accent 6" w:semiHidden="0" w:uiPriority="69" w:unhideWhenUsed="0"/>
+    <w:lsdException w:name="Dark List Accent 6" w:semiHidden="0" w:uiPriority="70" w:unhideWhenUsed="0"/>
+    <w:lsdException w:name="Colorful Shading Accent 6" w:semiHidden="0" w:uiPriority="71" w:unhideWhenUsed="0"/>
+    <w:lsdException w:name="Colorful List Accent 6" w:semiHidden="0" w:uiPriority="72" w:unhideWhenUsed="0"/>
+    <w:lsdException w:name="Colorful Grid Accent 6" w:semiHidden="0" w:uiPriority="73" w:unhideWhenUsed="0"/>
+    <w:lsdException w:name="Subtle Emphasis" w:semiHidden="0" w:uiPriority="19" w:unhideWhenUsed="0" w:qFormat="1"/>
+    <w:lsdException w:name="Intense Emphasis" w:semiHidden="0" w:uiPriority="21" w:unhideWhenUsed="0" w:qFormat="1"/>
+    <w:lsdException w:name="Subtle Reference" w:semiHidden="0" w:uiPriority="31" w:unhideWhenUsed="0" w:qFormat="1"/>
+    <w:lsdException w:name="Intense Reference" w:semiHidden="0" w:uiPriority="32" w:unhideWhenUsed="0" w:qFormat="1"/>
+    <w:lsdException w:name="Book Title" w:semiHidden="0" w:uiPriority="33" w:unhideWhenUsed="0" w:qFormat="1"/>
+    <w:lsdException w:name="Bibliography" w:uiPriority="37"/>
+    <w:lsdException w:name="TOC Heading" w:uiPriority="39" w:qFormat="1"/>
+  </w:latentStyles>
+  <w:style w:type="paragraph" w:default="1" w:styleId="Normal">
+    <w:name w:val="Normal"/>
+    <w:qFormat/>
+  </w:style>
+  <w:style w:type="character" w:default="1" w:styleId="DefaultParagraphFont">
+    <w:name w:val="Default Paragraph Font"/>
+    <w:uiPriority w:val="1"/>
+    <w:semiHidden/>
+    <w:unhideWhenUsed/>
+  </w:style>
+  <w:style w:type="table" w:default="1" w:styleId="TableNormal">
+    <w:name w:val="Normal Table"/>
+    <w:uiPriority w:val="99"/>
+    <w:semiHidden/>
+    <w:unhideWhenUsed/>
+    <w:tblPr>
+      <w:tblInd w:w="0" w:type="dxa"/>
+      <w:tblCellMar>
+        <w:top w:w="0" w:type="dxa"/>
+        <w:left w:w="108" w:type="dxa"/>
+        <w:bottom w:w="0" w:type="dxa"/>
+        <w:right w:w="108" w:type="dxa"/>
+      </w:tblCellMar>
+    </w:tblPr>
+  </w:style>
+  <w:style w:type="numbering" w:default="1" w:styleId="NoList">
+    <w:name w:val="No List"/>
+    <w:uiPriority w:val="99"/>
+    <w:semiHidden/>
+    <w:unhideWhenUsed/>
   </w:style>
 </w:styles>
 </file>
@@ -1054,4 +1602,16 @@
   <a:objectDefaults/>
   <a:extraClrSchemeLst/>
 </a:theme>
+</file>
+
+<file path=customXml/item1.xml><?xml version="1.0" encoding="utf-8"?>
+<b:Sources xmlns:b="http://schemas.openxmlformats.org/officeDocument/2006/bibliography" xmlns="http://schemas.openxmlformats.org/officeDocument/2006/bibliography" SelectedStyle="\APA.XSL" StyleName="APA"/>
+</file>
+
+<file path=customXml/itemProps1.xml><?xml version="1.0" encoding="utf-8"?>
+<ds:datastoreItem xmlns:ds="http://schemas.openxmlformats.org/officeDocument/2006/customXml" ds:itemID="{7B0FA175-C82F-4B30-93F5-D60F4F7F392B}">
+  <ds:schemaRefs>
+    <ds:schemaRef ds:uri="http://schemas.openxmlformats.org/officeDocument/2006/bibliography"/>
+  </ds:schemaRefs>
+</ds:datastoreItem>
 </file>
</xml_diff>